<commit_message>
continuation of soft eng ass
</commit_message>
<xml_diff>
--- a/SoftwareEngineeringIII/Labs/Assignment/CA specifications for Software engineer.docx
+++ b/SoftwareEngineeringIII/Labs/Assignment/CA specifications for Software engineer.docx
@@ -72,11 +72,19 @@
           <w:lang w:val="en-US"/>
         </w:rPr>
       </w:pPr>
-      <w:r>
-        <w:rPr>
-          <w:lang w:val="en-US"/>
-        </w:rPr>
-        <w:t>In order to purchase, the person must have an account</w:t>
+      <w:proofErr w:type="gramStart"/>
+      <w:r>
+        <w:rPr>
+          <w:lang w:val="en-US"/>
+        </w:rPr>
+        <w:t>In order to</w:t>
+      </w:r>
+      <w:proofErr w:type="gramEnd"/>
+      <w:r>
+        <w:rPr>
+          <w:lang w:val="en-US"/>
+        </w:rPr>
+        <w:t xml:space="preserve"> purchase, the person must have an account</w:t>
       </w:r>
     </w:p>
     <w:p>
@@ -152,317 +160,491 @@
         </w:rPr>
         <w:t xml:space="preserve"> (add as I go along)</w:t>
       </w:r>
+    </w:p>
+    <w:p>
+      <w:pPr>
+        <w:rPr>
+          <w:lang w:val="en-US"/>
+        </w:rPr>
+      </w:pPr>
+      <w:r>
+        <w:rPr>
+          <w:lang w:val="en-US"/>
+        </w:rPr>
+        <w:t>By search bar (may implement a dictionary)</w:t>
+      </w:r>
+    </w:p>
+    <w:p>
+      <w:pPr>
+        <w:rPr>
+          <w:lang w:val="en-US"/>
+        </w:rPr>
+      </w:pPr>
+      <w:r>
+        <w:rPr>
+          <w:lang w:val="en-US"/>
+        </w:rPr>
+        <w:t>By a dropdown list of keywords associated with them</w:t>
+      </w:r>
+    </w:p>
+    <w:p>
+      <w:pPr>
+        <w:rPr>
+          <w:lang w:val="en-US"/>
+        </w:rPr>
+      </w:pPr>
+      <w:r>
+        <w:rPr>
+          <w:lang w:val="en-US"/>
+        </w:rPr>
+        <w:t>By using the unique id associated with that item</w:t>
+      </w:r>
+    </w:p>
+    <w:p>
+      <w:pPr>
+        <w:rPr>
+          <w:lang w:val="en-US"/>
+        </w:rPr>
+      </w:pPr>
+      <w:r>
+        <w:rPr>
+          <w:lang w:val="en-US"/>
+        </w:rPr>
+        <w:t>By navigating to that item</w:t>
+      </w:r>
+    </w:p>
+    <w:p>
+      <w:pPr>
+        <w:rPr>
+          <w:lang w:val="en-US"/>
+        </w:rPr>
+      </w:pPr>
+    </w:p>
+    <w:p>
+      <w:pPr>
+        <w:rPr>
+          <w:lang w:val="en-US"/>
+        </w:rPr>
+      </w:pPr>
+      <w:r>
+        <w:rPr>
+          <w:lang w:val="en-US"/>
+        </w:rPr>
+        <w:t xml:space="preserve">This assignment requires you to identify a simple web application and progress the system through its analysis and design phases using an </w:t>
+      </w:r>
+      <w:proofErr w:type="gramStart"/>
+      <w:r>
+        <w:rPr>
+          <w:lang w:val="en-US"/>
+        </w:rPr>
+        <w:t>object oriented</w:t>
+      </w:r>
+      <w:proofErr w:type="gramEnd"/>
+      <w:r>
+        <w:rPr>
+          <w:lang w:val="en-US"/>
+        </w:rPr>
+        <w:t xml:space="preserve"> approach. An implementation of the design using Java Enterprise Edition as defined below is also required.  </w:t>
+      </w:r>
+    </w:p>
+    <w:p>
+      <w:pPr>
+        <w:rPr>
+          <w:lang w:val="en-US"/>
+        </w:rPr>
+      </w:pPr>
+      <w:r>
+        <w:rPr>
+          <w:lang w:val="en-US"/>
+        </w:rPr>
+        <w:t xml:space="preserve"> </w:t>
+      </w:r>
+    </w:p>
+    <w:p>
+      <w:pPr>
+        <w:rPr>
+          <w:lang w:val="en-US"/>
+        </w:rPr>
+      </w:pPr>
+      <w:r>
+        <w:rPr>
+          <w:lang w:val="en-US"/>
+        </w:rPr>
+        <w:t xml:space="preserve">Notes: </w:t>
+      </w:r>
+      <w:r>
+        <w:rPr>
+          <w:lang w:val="en-US"/>
+        </w:rPr>
+        <w:t xml:space="preserve"> Identify a project from an application area that you are familiar with - e.g. if you have an interest in </w:t>
+      </w:r>
+      <w:proofErr w:type="spellStart"/>
+      <w:r>
+        <w:rPr>
+          <w:lang w:val="en-US"/>
+        </w:rPr>
+        <w:t>palaeontology</w:t>
+      </w:r>
+      <w:proofErr w:type="spellEnd"/>
+      <w:r>
+        <w:rPr>
+          <w:lang w:val="en-US"/>
+        </w:rPr>
+        <w:t xml:space="preserve">, you could design and implement a web application that allowed users to register and login to a web site, they could browse/read articles relating to </w:t>
+      </w:r>
+      <w:proofErr w:type="spellStart"/>
+      <w:r>
+        <w:rPr>
+          <w:lang w:val="en-US"/>
+        </w:rPr>
+        <w:t>palaeontology</w:t>
+      </w:r>
+      <w:proofErr w:type="spellEnd"/>
+      <w:r>
+        <w:rPr>
+          <w:lang w:val="en-US"/>
+        </w:rPr>
+        <w:t xml:space="preserve">, post messages/comments/articles, send messages to specific users etc. or do whatever is appropriate for the application domain. </w:t>
+      </w:r>
+    </w:p>
+    <w:p>
+      <w:pPr>
+        <w:rPr>
+          <w:lang w:val="en-US"/>
+        </w:rPr>
+      </w:pPr>
+      <w:r>
+        <w:rPr>
+          <w:lang w:val="en-US"/>
+        </w:rPr>
+        <w:t xml:space="preserve"> </w:t>
+      </w:r>
+    </w:p>
+    <w:p>
+      <w:pPr>
+        <w:rPr>
+          <w:lang w:val="en-US"/>
+        </w:rPr>
+      </w:pPr>
+    </w:p>
+    <w:p>
+      <w:pPr>
+        <w:rPr>
+          <w:lang w:val="en-US"/>
+        </w:rPr>
+      </w:pPr>
+    </w:p>
+    <w:p>
+      <w:pPr>
+        <w:rPr>
+          <w:lang w:val="en-US"/>
+        </w:rPr>
+      </w:pPr>
+    </w:p>
+    <w:p>
+      <w:pPr>
+        <w:rPr>
+          <w:lang w:val="en-US"/>
+        </w:rPr>
+      </w:pPr>
+    </w:p>
+    <w:p>
+      <w:pPr>
+        <w:rPr>
+          <w:lang w:val="en-US"/>
+        </w:rPr>
+      </w:pPr>
+    </w:p>
+    <w:p>
+      <w:pPr>
+        <w:rPr>
+          <w:lang w:val="en-US"/>
+        </w:rPr>
+      </w:pPr>
+    </w:p>
+    <w:p>
+      <w:pPr>
+        <w:rPr>
+          <w:lang w:val="en-US"/>
+        </w:rPr>
+      </w:pPr>
+    </w:p>
+    <w:p>
+      <w:pPr>
+        <w:rPr>
+          <w:lang w:val="en-US"/>
+        </w:rPr>
+      </w:pPr>
+    </w:p>
+    <w:p>
+      <w:pPr>
+        <w:rPr>
+          <w:lang w:val="en-US"/>
+        </w:rPr>
+      </w:pPr>
+      <w:r>
+        <w:rPr>
+          <w:lang w:val="en-US"/>
+        </w:rPr>
+        <w:lastRenderedPageBreak/>
+        <w:t xml:space="preserve">Deliverable 1 – Requirements &amp; Design Document (due date: 4/11/18) </w:t>
+      </w:r>
+      <w:r>
+        <w:rPr>
+          <w:lang w:val="en-US"/>
+        </w:rPr>
+        <w:t xml:space="preserve"> You must submit a single document containing your requirements, analysis and design models. </w:t>
+      </w:r>
+      <w:r>
+        <w:rPr>
+          <w:lang w:val="en-US"/>
+        </w:rPr>
+        <w:t xml:space="preserve"> The system requirements in your document should be clearly stated using a UML based approach - a set of use cases (at least 3) with extended descriptions / narratives and </w:t>
+      </w:r>
+      <w:proofErr w:type="gramStart"/>
+      <w:r>
+        <w:rPr>
+          <w:lang w:val="en-US"/>
+        </w:rPr>
+        <w:t>one or more use</w:t>
+      </w:r>
+      <w:proofErr w:type="gramEnd"/>
+      <w:r>
+        <w:rPr>
+          <w:lang w:val="en-US"/>
+        </w:rPr>
+        <w:t xml:space="preserve"> case diagrams should be provided. </w:t>
+      </w:r>
+      <w:r>
+        <w:rPr>
+          <w:lang w:val="en-US"/>
+        </w:rPr>
+        <w:t xml:space="preserve"> The structural model in your document should consist of a detailed class diagram showing class attributes, class operations with arguments and return types and class associations. </w:t>
+      </w:r>
+      <w:r>
+        <w:rPr>
+          <w:lang w:val="en-US"/>
+        </w:rPr>
+        <w:t xml:space="preserve"> The </w:t>
+      </w:r>
+      <w:proofErr w:type="spellStart"/>
+      <w:r>
+        <w:rPr>
+          <w:lang w:val="en-US"/>
+        </w:rPr>
+        <w:t>behavioural</w:t>
+      </w:r>
+      <w:proofErr w:type="spellEnd"/>
+      <w:r>
+        <w:rPr>
+          <w:lang w:val="en-US"/>
+        </w:rPr>
+        <w:t xml:space="preserve"> model in your document should consist of at least 1 sequence diagram for each of the three use cases described in the requirements model.  </w:t>
+      </w:r>
+      <w:r>
+        <w:rPr>
+          <w:lang w:val="en-US"/>
+        </w:rPr>
+        <w:t xml:space="preserve"> Recorded Presentation </w:t>
+      </w:r>
+      <w:r>
+        <w:rPr>
+          <w:lang w:val="en-US"/>
+        </w:rPr>
+        <w:t xml:space="preserve"> You must use the following website (or similar) to record a </w:t>
+      </w:r>
+      <w:proofErr w:type="gramStart"/>
+      <w:r>
+        <w:rPr>
+          <w:lang w:val="en-US"/>
+        </w:rPr>
+        <w:t>5 minute</w:t>
+      </w:r>
+      <w:proofErr w:type="gramEnd"/>
+      <w:r>
+        <w:rPr>
+          <w:lang w:val="en-US"/>
+        </w:rPr>
+        <w:t xml:space="preserve"> (max) presentation of your models. The purpose of this presentation is to show that you fully understand the models. To this end, you should present each diagram and talk through why it is modelled the way it is e.g. “these two classes have a unidirectional one to many association because…” http://www.screencast-o-matic.com/ </w:t>
+      </w:r>
+    </w:p>
+    <w:p>
+      <w:pPr>
+        <w:rPr>
+          <w:lang w:val="en-US"/>
+        </w:rPr>
+      </w:pPr>
+      <w:r>
+        <w:rPr>
+          <w:lang w:val="en-US"/>
+        </w:rPr>
+        <w:t>1st Deliverable</w:t>
+      </w:r>
+    </w:p>
+    <w:p>
+      <w:pPr>
+        <w:rPr>
+          <w:lang w:val="en-US"/>
+        </w:rPr>
+      </w:pPr>
+      <w:r>
+        <w:rPr>
+          <w:lang w:val="en-US"/>
+        </w:rPr>
+        <w:t xml:space="preserve"> Use Cases / Diagram    10%  </w:t>
+      </w:r>
+    </w:p>
+    <w:p>
+      <w:pPr>
+        <w:rPr>
+          <w:lang w:val="en-US"/>
+        </w:rPr>
+      </w:pPr>
+      <w:r>
+        <w:rPr>
+          <w:lang w:val="en-US"/>
+        </w:rPr>
+        <w:t xml:space="preserve">Class Diagram    10%   </w:t>
+      </w:r>
+    </w:p>
+    <w:p>
+      <w:pPr>
+        <w:rPr>
+          <w:lang w:val="en-US"/>
+        </w:rPr>
+      </w:pPr>
+      <w:r>
+        <w:rPr>
+          <w:lang w:val="en-US"/>
+        </w:rPr>
+        <w:t xml:space="preserve">Sequence Diagrams    15% </w:t>
+      </w:r>
+      <w:r>
+        <w:rPr>
+          <w:lang w:val="en-US"/>
+        </w:rPr>
+        <w:t xml:space="preserve">  </w:t>
+      </w:r>
+    </w:p>
+    <w:p>
+      <w:pPr>
+        <w:rPr>
+          <w:b/>
+          <w:u w:val="single"/>
+          <w:lang w:val="en-US"/>
+        </w:rPr>
+      </w:pPr>
+      <w:r>
+        <w:rPr>
+          <w:lang w:val="en-US"/>
+        </w:rPr>
+        <w:t>Recorded Presentation   5</w:t>
+      </w:r>
+      <w:proofErr w:type="gramStart"/>
+      <w:r>
+        <w:rPr>
+          <w:lang w:val="en-US"/>
+        </w:rPr>
+        <w:t>%  =</w:t>
+      </w:r>
+      <w:proofErr w:type="gramEnd"/>
+      <w:r>
+        <w:rPr>
+          <w:lang w:val="en-US"/>
+        </w:rPr>
+        <w:t xml:space="preserve"> 40% * 37% = </w:t>
+      </w:r>
+      <w:r>
+        <w:rPr>
+          <w:b/>
+          <w:u w:val="single"/>
+          <w:lang w:val="en-US"/>
+        </w:rPr>
+        <w:t>14.8%</w:t>
+      </w:r>
+    </w:p>
+    <w:p>
+      <w:pPr>
+        <w:rPr>
+          <w:b/>
+          <w:u w:val="single"/>
+          <w:lang w:val="en-US"/>
+        </w:rPr>
+      </w:pPr>
+    </w:p>
+    <w:p>
+      <w:pPr>
+        <w:rPr>
+          <w:lang w:val="en-US"/>
+        </w:rPr>
+      </w:pPr>
+      <w:r>
+        <w:rPr>
+          <w:lang w:val="en-US"/>
+        </w:rPr>
+        <w:t>What we need</w:t>
+      </w:r>
+      <w:r>
+        <w:rPr>
+          <w:lang w:val="en-US"/>
+        </w:rPr>
+        <w:t>:</w:t>
+      </w:r>
+    </w:p>
+    <w:p>
+      <w:pPr>
+        <w:rPr>
+          <w:lang w:val="en-US"/>
+        </w:rPr>
+      </w:pPr>
+      <w:proofErr w:type="gramStart"/>
+      <w:r>
+        <w:rPr>
+          <w:lang w:val="en-US"/>
+        </w:rPr>
+        <w:t>A</w:t>
+      </w:r>
+      <w:proofErr w:type="gramEnd"/>
+      <w:r>
+        <w:rPr>
+          <w:lang w:val="en-US"/>
+        </w:rPr>
+        <w:t xml:space="preserve"> actor representing the registered user and non-registered users</w:t>
+      </w:r>
+    </w:p>
+    <w:p>
+      <w:pPr>
+        <w:rPr>
+          <w:lang w:val="en-US"/>
+        </w:rPr>
+      </w:pPr>
+      <w:r>
+        <w:rPr>
+          <w:lang w:val="en-US"/>
+        </w:rPr>
+        <w:t>A use case representing the website functionality</w:t>
+      </w:r>
+    </w:p>
+    <w:p>
+      <w:pPr>
+        <w:rPr>
+          <w:lang w:val="en-US"/>
+        </w:rPr>
+      </w:pPr>
+      <w:r>
+        <w:rPr>
+          <w:lang w:val="en-US"/>
+        </w:rPr>
+        <w:t>A visual representation of the functionality of everything the website can do</w:t>
+      </w:r>
       <w:bookmarkStart w:id="0" w:name="_GoBack"/>
       <w:bookmarkEnd w:id="0"/>
-    </w:p>
-    <w:p>
-      <w:pPr>
-        <w:rPr>
-          <w:lang w:val="en-US"/>
-        </w:rPr>
-      </w:pPr>
-      <w:r>
-        <w:rPr>
-          <w:lang w:val="en-US"/>
-        </w:rPr>
-        <w:t>By search bar (may implement a dictionary)</w:t>
-      </w:r>
-    </w:p>
-    <w:p>
-      <w:pPr>
-        <w:rPr>
-          <w:lang w:val="en-US"/>
-        </w:rPr>
-      </w:pPr>
-      <w:r>
-        <w:rPr>
-          <w:lang w:val="en-US"/>
-        </w:rPr>
-        <w:t>By a dropdown list of keywords associated with them</w:t>
-      </w:r>
-    </w:p>
-    <w:p>
-      <w:pPr>
-        <w:rPr>
-          <w:lang w:val="en-US"/>
-        </w:rPr>
-      </w:pPr>
-      <w:r>
-        <w:rPr>
-          <w:lang w:val="en-US"/>
-        </w:rPr>
-        <w:t>By using the unique id associated with that item</w:t>
-      </w:r>
-    </w:p>
-    <w:p>
-      <w:pPr>
-        <w:rPr>
-          <w:lang w:val="en-US"/>
-        </w:rPr>
-      </w:pPr>
-      <w:r>
-        <w:rPr>
-          <w:lang w:val="en-US"/>
-        </w:rPr>
-        <w:t>By navigating to that item</w:t>
-      </w:r>
-    </w:p>
-    <w:p>
-      <w:pPr>
-        <w:rPr>
-          <w:lang w:val="en-US"/>
-        </w:rPr>
-      </w:pPr>
-    </w:p>
-    <w:p>
-      <w:pPr>
-        <w:rPr>
-          <w:lang w:val="en-US"/>
-        </w:rPr>
-      </w:pPr>
-      <w:r>
-        <w:rPr>
-          <w:lang w:val="en-US"/>
-        </w:rPr>
-        <w:t xml:space="preserve">This assignment requires you to identify a simple web application and progress the system through its analysis and design phases using an object oriented approach. An implementation of the design using Java Enterprise Edition as defined below is also required.  </w:t>
-      </w:r>
-    </w:p>
-    <w:p>
-      <w:pPr>
-        <w:rPr>
-          <w:lang w:val="en-US"/>
-        </w:rPr>
-      </w:pPr>
       <w:r>
         <w:rPr>
           <w:lang w:val="en-US"/>
         </w:rPr>
         <w:t xml:space="preserve"> </w:t>
       </w:r>
-    </w:p>
-    <w:p>
-      <w:pPr>
-        <w:rPr>
-          <w:lang w:val="en-US"/>
-        </w:rPr>
-      </w:pPr>
-      <w:r>
-        <w:rPr>
-          <w:lang w:val="en-US"/>
-        </w:rPr>
-        <w:t xml:space="preserve">Notes: </w:t>
-      </w:r>
-      <w:r>
-        <w:rPr>
-          <w:lang w:val="en-US"/>
-        </w:rPr>
-        <w:t xml:space="preserve"> Identify a project from an application area that you are familiar with - e.g. if you have an interest in palaeontology, you could design and implement a web application that allowed users to register and login to a web site, they could browse/read articles relating to palaeontology, post messages/comments/articles, send messages to specific users etc. or do whatever is appropriate for the application domain. </w:t>
-      </w:r>
-    </w:p>
-    <w:p>
-      <w:pPr>
-        <w:rPr>
-          <w:lang w:val="en-US"/>
-        </w:rPr>
-      </w:pPr>
-      <w:r>
-        <w:rPr>
-          <w:lang w:val="en-US"/>
-        </w:rPr>
-        <w:t xml:space="preserve"> </w:t>
-      </w:r>
-    </w:p>
-    <w:p>
-      <w:pPr>
-        <w:rPr>
-          <w:lang w:val="en-US"/>
-        </w:rPr>
-      </w:pPr>
-    </w:p>
-    <w:p>
-      <w:pPr>
-        <w:rPr>
-          <w:lang w:val="en-US"/>
-        </w:rPr>
-      </w:pPr>
-    </w:p>
-    <w:p>
-      <w:pPr>
-        <w:rPr>
-          <w:lang w:val="en-US"/>
-        </w:rPr>
-      </w:pPr>
-    </w:p>
-    <w:p>
-      <w:pPr>
-        <w:rPr>
-          <w:lang w:val="en-US"/>
-        </w:rPr>
-      </w:pPr>
-    </w:p>
-    <w:p>
-      <w:pPr>
-        <w:rPr>
-          <w:lang w:val="en-US"/>
-        </w:rPr>
-      </w:pPr>
-    </w:p>
-    <w:p>
-      <w:pPr>
-        <w:rPr>
-          <w:lang w:val="en-US"/>
-        </w:rPr>
-      </w:pPr>
-    </w:p>
-    <w:p>
-      <w:pPr>
-        <w:rPr>
-          <w:lang w:val="en-US"/>
-        </w:rPr>
-      </w:pPr>
-    </w:p>
-    <w:p>
-      <w:pPr>
-        <w:rPr>
-          <w:lang w:val="en-US"/>
-        </w:rPr>
-      </w:pPr>
-    </w:p>
-    <w:p>
-      <w:pPr>
-        <w:rPr>
-          <w:lang w:val="en-US"/>
-        </w:rPr>
-      </w:pPr>
-      <w:r>
-        <w:rPr>
-          <w:lang w:val="en-US"/>
-        </w:rPr>
-        <w:lastRenderedPageBreak/>
-        <w:t xml:space="preserve">Deliverable 1 – Requirements &amp; Design Document (due date: 4/11/18) </w:t>
-      </w:r>
-      <w:r>
-        <w:rPr>
-          <w:lang w:val="en-US"/>
-        </w:rPr>
-        <w:t xml:space="preserve"> You must submit a single document containing your requirements, analysis and design models. </w:t>
-      </w:r>
-      <w:r>
-        <w:rPr>
-          <w:lang w:val="en-US"/>
-        </w:rPr>
-        <w:t xml:space="preserve"> The system requirements in your document should be clearly stated using a UML based approach - a set of use cases (at least 3) with extended descriptions / narratives and one or more use case diagrams should be provided. </w:t>
-      </w:r>
-      <w:r>
-        <w:rPr>
-          <w:lang w:val="en-US"/>
-        </w:rPr>
-        <w:t xml:space="preserve"> The structural model in your document should consist of a detailed class diagram showing class attributes, class operations with arguments and return types and class associations. </w:t>
-      </w:r>
-      <w:r>
-        <w:rPr>
-          <w:lang w:val="en-US"/>
-        </w:rPr>
-        <w:t xml:space="preserve"> The behavioural model in your document should consist of at least 1 sequence diagram for each of the three use cases described in the requirements model.  </w:t>
-      </w:r>
-      <w:r>
-        <w:rPr>
-          <w:lang w:val="en-US"/>
-        </w:rPr>
-        <w:t xml:space="preserve"> Recorded Presentation </w:t>
-      </w:r>
-      <w:r>
-        <w:rPr>
-          <w:lang w:val="en-US"/>
-        </w:rPr>
-        <w:t xml:space="preserve"> You must use the following website (or similar) to record a 5 minute (max) presentation of your models. The purpose of this presentation is to show that you fully understand the models. To this end, you should present each diagram and talk through why it is modelled the way it is e.g. “these two classes have a unidirectional one to many association because…” http://www.screencast-o-matic.com/ </w:t>
-      </w:r>
-    </w:p>
-    <w:p>
-      <w:pPr>
-        <w:rPr>
-          <w:lang w:val="en-US"/>
-        </w:rPr>
-      </w:pPr>
-      <w:r>
-        <w:rPr>
-          <w:lang w:val="en-US"/>
-        </w:rPr>
-        <w:t>1st Deliverable</w:t>
-      </w:r>
-    </w:p>
-    <w:p>
-      <w:pPr>
-        <w:rPr>
-          <w:lang w:val="en-US"/>
-        </w:rPr>
-      </w:pPr>
-      <w:r>
-        <w:rPr>
-          <w:lang w:val="en-US"/>
-        </w:rPr>
-        <w:t xml:space="preserve"> Use Cases / Diagram    10%  </w:t>
-      </w:r>
-    </w:p>
-    <w:p>
-      <w:pPr>
-        <w:rPr>
-          <w:lang w:val="en-US"/>
-        </w:rPr>
-      </w:pPr>
-      <w:r>
-        <w:rPr>
-          <w:lang w:val="en-US"/>
-        </w:rPr>
-        <w:t xml:space="preserve">Class Diagram    10%   </w:t>
-      </w:r>
-    </w:p>
-    <w:p>
-      <w:pPr>
-        <w:rPr>
-          <w:lang w:val="en-US"/>
-        </w:rPr>
-      </w:pPr>
-      <w:r>
-        <w:rPr>
-          <w:lang w:val="en-US"/>
-        </w:rPr>
-        <w:t xml:space="preserve">Sequence Diagrams    15% </w:t>
-      </w:r>
-      <w:r>
-        <w:rPr>
-          <w:lang w:val="en-US"/>
-        </w:rPr>
-        <w:t xml:space="preserve">  </w:t>
-      </w:r>
-    </w:p>
-    <w:p>
-      <w:pPr>
-        <w:rPr>
-          <w:lang w:val="en-US"/>
-        </w:rPr>
-      </w:pPr>
-      <w:r>
-        <w:rPr>
-          <w:lang w:val="en-US"/>
-        </w:rPr>
-        <w:t xml:space="preserve">Recorded Presentation   5%  = 40% * 37% = </w:t>
-      </w:r>
-      <w:r>
-        <w:rPr>
-          <w:b/>
-          <w:u w:val="single"/>
-          <w:lang w:val="en-US"/>
-        </w:rPr>
-        <w:t>14.8%</w:t>
-      </w:r>
-    </w:p>
-    <w:p>
-      <w:pPr>
-        <w:rPr>
-          <w:lang w:val="en-US"/>
-        </w:rPr>
-      </w:pPr>
     </w:p>
     <w:sectPr>
       <w:pgSz w:w="11906" w:h="16838"/>

</xml_diff>